<commit_message>
Finish phase 2 - analysis.
</commit_message>
<xml_diff>
--- a/doc/Phase 2/Test Plan.docx
+++ b/doc/Phase 2/Test Plan.docx
@@ -6,7 +6,7 @@
       <w:pPr>
         <w:pStyle w:val="Body"/>
         <w:rPr>
-          <w:rFonts w:ascii="Helvetica Light" w:eastAsia="Helvetica Light" w:hAnsi="Helvetica Light" w:cs="Helvetica Light"/>
+          <w:rFonts w:ascii="Helvetica Light" w:hAnsi="Helvetica Light" w:eastAsia="Helvetica Light" w:cs="Helvetica Light"/>
         </w:rPr>
       </w:pPr>
       <w:r>
@@ -28,7 +28,7 @@
       <w:pPr>
         <w:pStyle w:val="Body"/>
         <w:rPr>
-          <w:rFonts w:ascii="Helvetica Light" w:eastAsia="Helvetica Light" w:hAnsi="Helvetica Light" w:cs="Helvetica Light"/>
+          <w:rFonts w:ascii="Helvetica Light" w:hAnsi="Helvetica Light" w:eastAsia="Helvetica Light" w:cs="Helvetica Light"/>
         </w:rPr>
       </w:pPr>
       <w:r>
@@ -42,7 +42,7 @@
       <w:pPr>
         <w:pStyle w:val="Body"/>
         <w:rPr>
-          <w:rFonts w:ascii="Helvetica Light" w:eastAsia="Helvetica Light" w:hAnsi="Helvetica Light" w:cs="Helvetica Light"/>
+          <w:rFonts w:ascii="Helvetica Light" w:hAnsi="Helvetica Light" w:eastAsia="Helvetica Light" w:cs="Helvetica Light"/>
         </w:rPr>
       </w:pPr>
       <w:r>
@@ -56,7 +56,7 @@
       <w:pPr>
         <w:pStyle w:val="Body"/>
         <w:rPr>
-          <w:rFonts w:ascii="Helvetica Light" w:eastAsia="Helvetica Light" w:hAnsi="Helvetica Light" w:cs="Helvetica Light"/>
+          <w:rFonts w:ascii="Helvetica Light" w:hAnsi="Helvetica Light" w:eastAsia="Helvetica Light" w:cs="Helvetica Light"/>
         </w:rPr>
       </w:pPr>
     </w:p>
@@ -64,7 +64,7 @@
       <w:pPr>
         <w:pStyle w:val="Body"/>
         <w:rPr>
-          <w:rFonts w:ascii="Helvetica Light" w:eastAsia="Helvetica Light" w:hAnsi="Helvetica Light" w:cs="Helvetica Light"/>
+          <w:rFonts w:ascii="Helvetica Light" w:hAnsi="Helvetica Light" w:eastAsia="Helvetica Light" w:cs="Helvetica Light"/>
         </w:rPr>
       </w:pPr>
       <w:r>
@@ -96,12 +96,12 @@
         <w:tblW w:w="9632" w:type="dxa"/>
         <w:tblInd w:w="108" w:type="dxa"/>
         <w:tblBorders>
-          <w:top w:val="single" w:sz="2" w:space="0" w:color="000000"/>
-          <w:left w:val="single" w:sz="2" w:space="0" w:color="000000"/>
-          <w:bottom w:val="single" w:sz="2" w:space="0" w:color="000000"/>
-          <w:right w:val="single" w:sz="2" w:space="0" w:color="000000"/>
-          <w:insideH w:val="single" w:sz="2" w:space="0" w:color="000000"/>
-          <w:insideV w:val="single" w:sz="2" w:space="0" w:color="000000"/>
+          <w:top w:val="single" w:color="000000" w:sz="2" w:space="0"/>
+          <w:left w:val="single" w:color="000000" w:sz="2" w:space="0"/>
+          <w:bottom w:val="single" w:color="000000" w:sz="2" w:space="0"/>
+          <w:right w:val="single" w:color="000000" w:sz="2" w:space="0"/>
+          <w:insideH w:val="single" w:color="000000" w:sz="2" w:space="0"/>
+          <w:insideV w:val="single" w:color="000000" w:sz="2" w:space="0"/>
         </w:tblBorders>
         <w:shd w:val="clear" w:color="auto" w:fill="BDC0BF"/>
         <w:tblLayout w:type="fixed"/>
@@ -121,10 +121,10 @@
           <w:tcPr>
             <w:tcW w:w="696" w:type="dxa"/>
             <w:tcBorders>
-              <w:top w:val="single" w:sz="2" w:space="0" w:color="000000"/>
-              <w:left w:val="single" w:sz="2" w:space="0" w:color="000000"/>
-              <w:bottom w:val="single" w:sz="4" w:space="0" w:color="000000"/>
-              <w:right w:val="single" w:sz="2" w:space="0" w:color="000000"/>
+              <w:top w:val="single" w:color="000000" w:themeColor="text1" w:sz="2" w:space="0"/>
+              <w:left w:val="single" w:color="000000" w:themeColor="text1" w:sz="2" w:space="0"/>
+              <w:bottom w:val="single" w:color="000000" w:themeColor="text1" w:sz="4" w:space="0"/>
+              <w:right w:val="single" w:color="000000" w:themeColor="text1" w:sz="2" w:space="0"/>
             </w:tcBorders>
             <w:shd w:val="clear" w:color="auto" w:fill="BDC0BF"/>
             <w:tcMar>
@@ -150,10 +150,10 @@
           <w:tcPr>
             <w:tcW w:w="2965" w:type="dxa"/>
             <w:tcBorders>
-              <w:top w:val="single" w:sz="2" w:space="0" w:color="000000"/>
-              <w:left w:val="single" w:sz="2" w:space="0" w:color="000000"/>
-              <w:bottom w:val="single" w:sz="4" w:space="0" w:color="000000"/>
-              <w:right w:val="single" w:sz="2" w:space="0" w:color="000000"/>
+              <w:top w:val="single" w:color="000000" w:themeColor="text1" w:sz="2" w:space="0"/>
+              <w:left w:val="single" w:color="000000" w:themeColor="text1" w:sz="2" w:space="0"/>
+              <w:bottom w:val="single" w:color="000000" w:themeColor="text1" w:sz="4" w:space="0"/>
+              <w:right w:val="single" w:color="000000" w:themeColor="text1" w:sz="2" w:space="0"/>
             </w:tcBorders>
             <w:shd w:val="clear" w:color="auto" w:fill="BDC0BF"/>
             <w:tcMar>
@@ -177,10 +177,10 @@
           <w:tcPr>
             <w:tcW w:w="5970" w:type="dxa"/>
             <w:tcBorders>
-              <w:top w:val="single" w:sz="2" w:space="0" w:color="000000"/>
-              <w:left w:val="single" w:sz="2" w:space="0" w:color="000000"/>
-              <w:bottom w:val="single" w:sz="4" w:space="0" w:color="000000"/>
-              <w:right w:val="single" w:sz="2" w:space="0" w:color="000000"/>
+              <w:top w:val="single" w:color="000000" w:themeColor="text1" w:sz="2" w:space="0"/>
+              <w:left w:val="single" w:color="000000" w:themeColor="text1" w:sz="2" w:space="0"/>
+              <w:bottom w:val="single" w:color="000000" w:themeColor="text1" w:sz="4" w:space="0"/>
+              <w:right w:val="single" w:color="000000" w:themeColor="text1" w:sz="2" w:space="0"/>
             </w:tcBorders>
             <w:shd w:val="clear" w:color="auto" w:fill="BDC0BF"/>
             <w:tcMar>
@@ -212,10 +212,10 @@
           <w:tcPr>
             <w:tcW w:w="696" w:type="dxa"/>
             <w:tcBorders>
-              <w:top w:val="single" w:sz="4" w:space="0" w:color="000000"/>
-              <w:left w:val="single" w:sz="2" w:space="0" w:color="000000"/>
-              <w:bottom w:val="single" w:sz="2" w:space="0" w:color="000000"/>
-              <w:right w:val="single" w:sz="2" w:space="0" w:color="000000"/>
+              <w:top w:val="single" w:color="000000" w:themeColor="text1" w:sz="4" w:space="0"/>
+              <w:left w:val="single" w:color="000000" w:themeColor="text1" w:sz="2" w:space="0"/>
+              <w:bottom w:val="single" w:color="000000" w:themeColor="text1" w:sz="2" w:space="0"/>
+              <w:right w:val="single" w:color="000000" w:themeColor="text1" w:sz="2" w:space="0"/>
             </w:tcBorders>
             <w:shd w:val="clear" w:color="auto" w:fill="auto"/>
             <w:tcMar>
@@ -239,10 +239,10 @@
           <w:tcPr>
             <w:tcW w:w="2965" w:type="dxa"/>
             <w:tcBorders>
-              <w:top w:val="single" w:sz="4" w:space="0" w:color="000000"/>
-              <w:left w:val="single" w:sz="2" w:space="0" w:color="000000"/>
-              <w:bottom w:val="single" w:sz="2" w:space="0" w:color="000000"/>
-              <w:right w:val="single" w:sz="2" w:space="0" w:color="000000"/>
+              <w:top w:val="single" w:color="000000" w:themeColor="text1" w:sz="4" w:space="0"/>
+              <w:left w:val="single" w:color="000000" w:themeColor="text1" w:sz="2" w:space="0"/>
+              <w:bottom w:val="single" w:color="000000" w:themeColor="text1" w:sz="2" w:space="0"/>
+              <w:right w:val="single" w:color="000000" w:themeColor="text1" w:sz="2" w:space="0"/>
             </w:tcBorders>
             <w:shd w:val="clear" w:color="auto" w:fill="auto"/>
             <w:tcMar>
@@ -356,10 +356,10 @@
           <w:tcPr>
             <w:tcW w:w="5970" w:type="dxa"/>
             <w:tcBorders>
-              <w:top w:val="single" w:sz="4" w:space="0" w:color="000000"/>
-              <w:left w:val="single" w:sz="2" w:space="0" w:color="000000"/>
-              <w:bottom w:val="single" w:sz="2" w:space="0" w:color="000000"/>
-              <w:right w:val="single" w:sz="2" w:space="0" w:color="000000"/>
+              <w:top w:val="single" w:color="000000" w:themeColor="text1" w:sz="4" w:space="0"/>
+              <w:left w:val="single" w:color="000000" w:themeColor="text1" w:sz="2" w:space="0"/>
+              <w:bottom w:val="single" w:color="000000" w:themeColor="text1" w:sz="2" w:space="0"/>
+              <w:right w:val="single" w:color="000000" w:themeColor="text1" w:sz="2" w:space="0"/>
             </w:tcBorders>
             <w:shd w:val="clear" w:color="auto" w:fill="auto"/>
             <w:tcMar>
@@ -595,10 +595,10 @@
           <w:tcPr>
             <w:tcW w:w="696" w:type="dxa"/>
             <w:tcBorders>
-              <w:top w:val="single" w:sz="2" w:space="0" w:color="000000"/>
-              <w:left w:val="single" w:sz="2" w:space="0" w:color="000000"/>
-              <w:bottom w:val="single" w:sz="2" w:space="0" w:color="000000"/>
-              <w:right w:val="single" w:sz="2" w:space="0" w:color="000000"/>
+              <w:top w:val="single" w:color="000000" w:themeColor="text1" w:sz="2" w:space="0"/>
+              <w:left w:val="single" w:color="000000" w:themeColor="text1" w:sz="2" w:space="0"/>
+              <w:bottom w:val="single" w:color="000000" w:themeColor="text1" w:sz="2" w:space="0"/>
+              <w:right w:val="single" w:color="000000" w:themeColor="text1" w:sz="2" w:space="0"/>
             </w:tcBorders>
             <w:shd w:val="clear" w:color="auto" w:fill="EEEEEE"/>
             <w:tcMar>
@@ -622,10 +622,10 @@
           <w:tcPr>
             <w:tcW w:w="2965" w:type="dxa"/>
             <w:tcBorders>
-              <w:top w:val="single" w:sz="2" w:space="0" w:color="000000"/>
-              <w:left w:val="single" w:sz="2" w:space="0" w:color="000000"/>
-              <w:bottom w:val="single" w:sz="2" w:space="0" w:color="000000"/>
-              <w:right w:val="single" w:sz="2" w:space="0" w:color="000000"/>
+              <w:top w:val="single" w:color="000000" w:themeColor="text1" w:sz="2" w:space="0"/>
+              <w:left w:val="single" w:color="000000" w:themeColor="text1" w:sz="2" w:space="0"/>
+              <w:bottom w:val="single" w:color="000000" w:themeColor="text1" w:sz="2" w:space="0"/>
+              <w:right w:val="single" w:color="000000" w:themeColor="text1" w:sz="2" w:space="0"/>
             </w:tcBorders>
             <w:shd w:val="clear" w:color="auto" w:fill="EEEEEE"/>
             <w:tcMar>
@@ -786,10 +786,10 @@
           <w:tcPr>
             <w:tcW w:w="5970" w:type="dxa"/>
             <w:tcBorders>
-              <w:top w:val="single" w:sz="2" w:space="0" w:color="000000"/>
-              <w:left w:val="single" w:sz="2" w:space="0" w:color="000000"/>
-              <w:bottom w:val="single" w:sz="2" w:space="0" w:color="000000"/>
-              <w:right w:val="single" w:sz="2" w:space="0" w:color="000000"/>
+              <w:top w:val="single" w:color="000000" w:themeColor="text1" w:sz="2" w:space="0"/>
+              <w:left w:val="single" w:color="000000" w:themeColor="text1" w:sz="2" w:space="0"/>
+              <w:bottom w:val="single" w:color="000000" w:themeColor="text1" w:sz="2" w:space="0"/>
+              <w:right w:val="single" w:color="000000" w:themeColor="text1" w:sz="2" w:space="0"/>
             </w:tcBorders>
             <w:shd w:val="clear" w:color="auto" w:fill="EEEEEE"/>
             <w:tcMar>
@@ -1052,10 +1052,10 @@
           <w:tcPr>
             <w:tcW w:w="696" w:type="dxa"/>
             <w:tcBorders>
-              <w:top w:val="single" w:sz="2" w:space="0" w:color="000000"/>
-              <w:left w:val="single" w:sz="2" w:space="0" w:color="000000"/>
-              <w:bottom w:val="single" w:sz="2" w:space="0" w:color="000000"/>
-              <w:right w:val="single" w:sz="2" w:space="0" w:color="000000"/>
+              <w:top w:val="single" w:color="000000" w:themeColor="text1" w:sz="2" w:space="0"/>
+              <w:left w:val="single" w:color="000000" w:themeColor="text1" w:sz="2" w:space="0"/>
+              <w:bottom w:val="single" w:color="000000" w:themeColor="text1" w:sz="2" w:space="0"/>
+              <w:right w:val="single" w:color="000000" w:themeColor="text1" w:sz="2" w:space="0"/>
             </w:tcBorders>
             <w:shd w:val="clear" w:color="auto" w:fill="auto"/>
             <w:tcMar>
@@ -1080,10 +1080,10 @@
           <w:tcPr>
             <w:tcW w:w="2965" w:type="dxa"/>
             <w:tcBorders>
-              <w:top w:val="single" w:sz="2" w:space="0" w:color="000000"/>
-              <w:left w:val="single" w:sz="2" w:space="0" w:color="000000"/>
-              <w:bottom w:val="single" w:sz="2" w:space="0" w:color="000000"/>
-              <w:right w:val="single" w:sz="2" w:space="0" w:color="000000"/>
+              <w:top w:val="single" w:color="000000" w:themeColor="text1" w:sz="2" w:space="0"/>
+              <w:left w:val="single" w:color="000000" w:themeColor="text1" w:sz="2" w:space="0"/>
+              <w:bottom w:val="single" w:color="000000" w:themeColor="text1" w:sz="2" w:space="0"/>
+              <w:right w:val="single" w:color="000000" w:themeColor="text1" w:sz="2" w:space="0"/>
             </w:tcBorders>
             <w:shd w:val="clear" w:color="auto" w:fill="auto"/>
             <w:tcMar>
@@ -1263,10 +1263,10 @@
           <w:tcPr>
             <w:tcW w:w="5970" w:type="dxa"/>
             <w:tcBorders>
-              <w:top w:val="single" w:sz="2" w:space="0" w:color="000000"/>
-              <w:left w:val="single" w:sz="2" w:space="0" w:color="000000"/>
-              <w:bottom w:val="single" w:sz="2" w:space="0" w:color="000000"/>
-              <w:right w:val="single" w:sz="2" w:space="0" w:color="000000"/>
+              <w:top w:val="single" w:color="000000" w:themeColor="text1" w:sz="2" w:space="0"/>
+              <w:left w:val="single" w:color="000000" w:themeColor="text1" w:sz="2" w:space="0"/>
+              <w:bottom w:val="single" w:color="000000" w:themeColor="text1" w:sz="2" w:space="0"/>
+              <w:right w:val="single" w:color="000000" w:themeColor="text1" w:sz="2" w:space="0"/>
             </w:tcBorders>
             <w:shd w:val="clear" w:color="auto" w:fill="auto"/>
             <w:tcMar>
@@ -1417,6 +1417,10 @@
                 <w:ilvl w:val="0"/>
                 <w:numId w:val="8"/>
               </w:numPr>
+              <w:rPr>
+                <w:highlight w:val="yellow"/>
+                <w:lang w:val="en-US"/>
+              </w:rPr>
             </w:pPr>
             <w:proofErr w:type="spellStart"/>
             <w:r>
@@ -1432,41 +1436,7 @@
                 <w:rFonts w:eastAsia="Arial Unicode MS" w:cs="Arial Unicode MS"/>
                 <w:lang w:val="en-US"/>
               </w:rPr>
-              <w:t xml:space="preserve"> constraint: disjoint with table (relation)</w:t>
-            </w:r>
-            <w:r>
-              <w:rPr>
-                <w:rFonts w:eastAsia="Arial Unicode MS" w:cs="Arial Unicode MS"/>
-                <w:lang w:val="en-US"/>
-              </w:rPr>
-              <w:t xml:space="preserve"> of weak entity </w:t>
-            </w:r>
-            <w:r>
-              <w:rPr>
-                <w:rFonts w:eastAsia="Arial Unicode MS" w:cs="Arial Unicode MS"/>
-                <w:color w:val="ED220B"/>
-                <w:highlight w:val="yellow"/>
-                <w:lang w:val="en-US"/>
-              </w:rPr>
-              <w:t>(I</w:t>
-            </w:r>
-            <w:r>
-              <w:rPr>
-                <w:rFonts w:eastAsia="Arial Unicode MS" w:cs="Arial Unicode MS"/>
-                <w:color w:val="ED220B"/>
-                <w:highlight w:val="yellow"/>
-                <w:lang w:val="en-US"/>
-              </w:rPr>
-              <w:t>’</w:t>
-            </w:r>
-            <w:r>
-              <w:rPr>
-                <w:rFonts w:eastAsia="Arial Unicode MS" w:cs="Arial Unicode MS"/>
-                <w:color w:val="ED220B"/>
-                <w:highlight w:val="yellow"/>
-                <w:lang w:val="en-US"/>
-              </w:rPr>
-              <w:t>m not sure if this is correct)</w:t>
+              <w:t xml:space="preserve"> constraint: disjoint with table (relation) of weak entity</w:t>
             </w:r>
           </w:p>
           <w:p>
@@ -1652,10 +1622,10 @@
           <w:tcPr>
             <w:tcW w:w="696" w:type="dxa"/>
             <w:tcBorders>
-              <w:top w:val="single" w:sz="2" w:space="0" w:color="000000"/>
-              <w:left w:val="single" w:sz="2" w:space="0" w:color="000000"/>
-              <w:bottom w:val="single" w:sz="2" w:space="0" w:color="000000"/>
-              <w:right w:val="single" w:sz="2" w:space="0" w:color="000000"/>
+              <w:top w:val="single" w:color="000000" w:themeColor="text1" w:sz="2" w:space="0"/>
+              <w:left w:val="single" w:color="000000" w:themeColor="text1" w:sz="2" w:space="0"/>
+              <w:bottom w:val="single" w:color="000000" w:themeColor="text1" w:sz="2" w:space="0"/>
+              <w:right w:val="single" w:color="000000" w:themeColor="text1" w:sz="2" w:space="0"/>
             </w:tcBorders>
             <w:shd w:val="clear" w:color="auto" w:fill="EEEEEE"/>
             <w:tcMar>
@@ -1679,10 +1649,10 @@
           <w:tcPr>
             <w:tcW w:w="2965" w:type="dxa"/>
             <w:tcBorders>
-              <w:top w:val="single" w:sz="2" w:space="0" w:color="000000"/>
-              <w:left w:val="single" w:sz="2" w:space="0" w:color="000000"/>
-              <w:bottom w:val="single" w:sz="2" w:space="0" w:color="000000"/>
-              <w:right w:val="single" w:sz="2" w:space="0" w:color="000000"/>
+              <w:top w:val="single" w:color="000000" w:themeColor="text1" w:sz="2" w:space="0"/>
+              <w:left w:val="single" w:color="000000" w:themeColor="text1" w:sz="2" w:space="0"/>
+              <w:bottom w:val="single" w:color="000000" w:themeColor="text1" w:sz="2" w:space="0"/>
+              <w:right w:val="single" w:color="000000" w:themeColor="text1" w:sz="2" w:space="0"/>
             </w:tcBorders>
             <w:shd w:val="clear" w:color="auto" w:fill="EEEEEE"/>
             <w:tcMar>
@@ -1831,10 +1801,10 @@
           <w:tcPr>
             <w:tcW w:w="5970" w:type="dxa"/>
             <w:tcBorders>
-              <w:top w:val="single" w:sz="2" w:space="0" w:color="000000"/>
-              <w:left w:val="single" w:sz="2" w:space="0" w:color="000000"/>
-              <w:bottom w:val="single" w:sz="2" w:space="0" w:color="000000"/>
-              <w:right w:val="single" w:sz="2" w:space="0" w:color="000000"/>
+              <w:top w:val="single" w:color="000000" w:themeColor="text1" w:sz="2" w:space="0"/>
+              <w:left w:val="single" w:color="000000" w:themeColor="text1" w:sz="2" w:space="0"/>
+              <w:bottom w:val="single" w:color="000000" w:themeColor="text1" w:sz="2" w:space="0"/>
+              <w:right w:val="single" w:color="000000" w:themeColor="text1" w:sz="2" w:space="0"/>
             </w:tcBorders>
             <w:shd w:val="clear" w:color="auto" w:fill="EEEEEE"/>
             <w:tcMar>
@@ -2185,10 +2155,10 @@
           <w:tcPr>
             <w:tcW w:w="696" w:type="dxa"/>
             <w:tcBorders>
-              <w:top w:val="single" w:sz="2" w:space="0" w:color="000000"/>
-              <w:left w:val="single" w:sz="2" w:space="0" w:color="000000"/>
-              <w:bottom w:val="single" w:sz="2" w:space="0" w:color="000000"/>
-              <w:right w:val="single" w:sz="2" w:space="0" w:color="000000"/>
+              <w:top w:val="single" w:color="000000" w:themeColor="text1" w:sz="2" w:space="0"/>
+              <w:left w:val="single" w:color="000000" w:themeColor="text1" w:sz="2" w:space="0"/>
+              <w:bottom w:val="single" w:color="000000" w:themeColor="text1" w:sz="2" w:space="0"/>
+              <w:right w:val="single" w:color="000000" w:themeColor="text1" w:sz="2" w:space="0"/>
             </w:tcBorders>
             <w:shd w:val="clear" w:color="auto" w:fill="auto"/>
             <w:tcMar>
@@ -2213,10 +2183,10 @@
           <w:tcPr>
             <w:tcW w:w="2965" w:type="dxa"/>
             <w:tcBorders>
-              <w:top w:val="single" w:sz="2" w:space="0" w:color="000000"/>
-              <w:left w:val="single" w:sz="2" w:space="0" w:color="000000"/>
-              <w:bottom w:val="single" w:sz="2" w:space="0" w:color="000000"/>
-              <w:right w:val="single" w:sz="2" w:space="0" w:color="000000"/>
+              <w:top w:val="single" w:color="000000" w:themeColor="text1" w:sz="2" w:space="0"/>
+              <w:left w:val="single" w:color="000000" w:themeColor="text1" w:sz="2" w:space="0"/>
+              <w:bottom w:val="single" w:color="000000" w:themeColor="text1" w:sz="2" w:space="0"/>
+              <w:right w:val="single" w:color="000000" w:themeColor="text1" w:sz="2" w:space="0"/>
             </w:tcBorders>
             <w:shd w:val="clear" w:color="auto" w:fill="auto"/>
             <w:tcMar>
@@ -2375,7 +2345,7 @@
               </w:rPr>
               <w:t>This relationship has its</w:t>
             </w:r>
-            <w:bookmarkStart w:id="0" w:name="_GoBack"/>
+            <w:bookmarkStart w:name="_GoBack" w:id="0"/>
             <w:bookmarkEnd w:id="0"/>
             <w:r>
               <w:rPr>
@@ -2390,10 +2360,10 @@
           <w:tcPr>
             <w:tcW w:w="5970" w:type="dxa"/>
             <w:tcBorders>
-              <w:top w:val="single" w:sz="2" w:space="0" w:color="000000"/>
-              <w:left w:val="single" w:sz="2" w:space="0" w:color="000000"/>
-              <w:bottom w:val="single" w:sz="2" w:space="0" w:color="000000"/>
-              <w:right w:val="single" w:sz="2" w:space="0" w:color="000000"/>
+              <w:top w:val="single" w:color="000000" w:themeColor="text1" w:sz="2" w:space="0"/>
+              <w:left w:val="single" w:color="000000" w:themeColor="text1" w:sz="2" w:space="0"/>
+              <w:bottom w:val="single" w:color="000000" w:themeColor="text1" w:sz="2" w:space="0"/>
+              <w:right w:val="single" w:color="000000" w:themeColor="text1" w:sz="2" w:space="0"/>
             </w:tcBorders>
             <w:shd w:val="clear" w:color="auto" w:fill="auto"/>
             <w:tcMar>
@@ -2955,6 +2925,9 @@
                 <w:ilvl w:val="0"/>
                 <w:numId w:val="14"/>
               </w:numPr>
+              <w:rPr>
+                <w:lang w:val="en-US"/>
+              </w:rPr>
             </w:pPr>
             <w:proofErr w:type="spellStart"/>
             <w:r>
@@ -2972,33 +2945,12 @@
               </w:rPr>
               <w:t xml:space="preserve"> constraint:</w:t>
             </w:r>
-          </w:p>
-          <w:p>
-            <w:pPr>
-              <w:pStyle w:val="TableStyle2"/>
-              <w:numPr>
-                <w:ilvl w:val="1"/>
-                <w:numId w:val="14"/>
-              </w:numPr>
-              <w:rPr>
-                <w:color w:val="ED220B"/>
-                <w:lang w:val="en-US"/>
-              </w:rPr>
-            </w:pPr>
-            <w:r>
-              <w:rPr>
-                <w:color w:val="ED220B"/>
-                <w:highlight w:val="yellow"/>
-                <w:lang w:val="en-US"/>
-              </w:rPr>
-              <w:t>Unsure about this, will check in meeting</w:t>
-            </w:r>
-            <w:r>
-              <w:rPr>
-                <w:color w:val="ED220B"/>
-                <w:lang w:val="en-US"/>
-              </w:rPr>
-              <w:t>.</w:t>
+            <w:r>
+              <w:rPr>
+                <w:rFonts w:eastAsia="Arial Unicode MS" w:cs="Arial Unicode MS"/>
+                <w:lang w:val="en-US"/>
+              </w:rPr>
+              <w:t xml:space="preserve"> disjoint with table 1</w:t>
             </w:r>
           </w:p>
         </w:tc>
@@ -3014,10 +2966,10 @@
           <w:tcPr>
             <w:tcW w:w="696" w:type="dxa"/>
             <w:tcBorders>
-              <w:top w:val="single" w:sz="2" w:space="0" w:color="000000"/>
-              <w:left w:val="single" w:sz="2" w:space="0" w:color="000000"/>
-              <w:bottom w:val="single" w:sz="2" w:space="0" w:color="000000"/>
-              <w:right w:val="single" w:sz="2" w:space="0" w:color="000000"/>
+              <w:top w:val="single" w:color="000000" w:themeColor="text1" w:sz="2" w:space="0"/>
+              <w:left w:val="single" w:color="000000" w:themeColor="text1" w:sz="2" w:space="0"/>
+              <w:bottom w:val="single" w:color="000000" w:themeColor="text1" w:sz="2" w:space="0"/>
+              <w:right w:val="single" w:color="000000" w:themeColor="text1" w:sz="2" w:space="0"/>
             </w:tcBorders>
             <w:shd w:val="clear" w:color="auto" w:fill="EEEEEE"/>
             <w:tcMar>
@@ -3033,10 +2985,10 @@
           <w:tcPr>
             <w:tcW w:w="2965" w:type="dxa"/>
             <w:tcBorders>
-              <w:top w:val="single" w:sz="2" w:space="0" w:color="000000"/>
-              <w:left w:val="single" w:sz="2" w:space="0" w:color="000000"/>
-              <w:bottom w:val="single" w:sz="2" w:space="0" w:color="000000"/>
-              <w:right w:val="single" w:sz="2" w:space="0" w:color="000000"/>
+              <w:top w:val="single" w:color="000000" w:themeColor="text1" w:sz="2" w:space="0"/>
+              <w:left w:val="single" w:color="000000" w:themeColor="text1" w:sz="2" w:space="0"/>
+              <w:bottom w:val="single" w:color="000000" w:themeColor="text1" w:sz="2" w:space="0"/>
+              <w:right w:val="single" w:color="000000" w:themeColor="text1" w:sz="2" w:space="0"/>
             </w:tcBorders>
             <w:shd w:val="clear" w:color="auto" w:fill="EEEEEE"/>
             <w:tcMar>
@@ -3052,10 +3004,10 @@
           <w:tcPr>
             <w:tcW w:w="5970" w:type="dxa"/>
             <w:tcBorders>
-              <w:top w:val="single" w:sz="2" w:space="0" w:color="000000"/>
-              <w:left w:val="single" w:sz="2" w:space="0" w:color="000000"/>
-              <w:bottom w:val="single" w:sz="2" w:space="0" w:color="000000"/>
-              <w:right w:val="single" w:sz="2" w:space="0" w:color="000000"/>
+              <w:top w:val="single" w:color="000000" w:themeColor="text1" w:sz="2" w:space="0"/>
+              <w:left w:val="single" w:color="000000" w:themeColor="text1" w:sz="2" w:space="0"/>
+              <w:bottom w:val="single" w:color="000000" w:themeColor="text1" w:sz="2" w:space="0"/>
+              <w:right w:val="single" w:color="000000" w:themeColor="text1" w:sz="2" w:space="0"/>
             </w:tcBorders>
             <w:shd w:val="clear" w:color="auto" w:fill="EEEEEE"/>
             <w:tcMar>
@@ -3080,7 +3032,7 @@
     <w:sectPr>
       <w:headerReference w:type="default" r:id="rId7"/>
       <w:footerReference w:type="default" r:id="rId8"/>
-      <w:pgSz w:w="11906" w:h="16838"/>
+      <w:pgSz w:w="11906" w:h="16838" w:orient="portrait"/>
       <w:pgMar w:top="1134" w:right="1134" w:bottom="1134" w:left="1134" w:header="709" w:footer="850" w:gutter="0"/>
       <w:cols w:space="720"/>
     </w:sectPr>
@@ -6498,7 +6450,7 @@
   <w:docDefaults>
     <w:rPrDefault>
       <w:rPr>
-        <w:rFonts w:ascii="Times New Roman" w:eastAsia="Arial Unicode MS" w:hAnsi="Times New Roman" w:cs="Times New Roman"/>
+        <w:rFonts w:ascii="Times New Roman" w:hAnsi="Times New Roman" w:eastAsia="Arial Unicode MS" w:cs="Times New Roman"/>
         <w:bdr w:val="nil"/>
         <w:lang w:val="en-ZA" w:eastAsia="en-GB" w:bidi="ar-SA"/>
       </w:rPr>
@@ -6519,14 +6471,14 @@
   <w:latentStyles w:defLockedState="0" w:defUIPriority="99" w:defSemiHidden="0" w:defUnhideWhenUsed="0" w:defQFormat="0" w:count="376">
     <w:lsdException w:name="Normal" w:uiPriority="0" w:qFormat="1"/>
     <w:lsdException w:name="heading 1" w:uiPriority="9" w:qFormat="1"/>
-    <w:lsdException w:name="heading 2" w:semiHidden="1" w:uiPriority="9" w:unhideWhenUsed="1" w:qFormat="1"/>
-    <w:lsdException w:name="heading 3" w:semiHidden="1" w:uiPriority="9" w:unhideWhenUsed="1" w:qFormat="1"/>
-    <w:lsdException w:name="heading 4" w:semiHidden="1" w:uiPriority="9" w:unhideWhenUsed="1" w:qFormat="1"/>
-    <w:lsdException w:name="heading 5" w:semiHidden="1" w:uiPriority="9" w:unhideWhenUsed="1" w:qFormat="1"/>
-    <w:lsdException w:name="heading 6" w:semiHidden="1" w:uiPriority="9" w:unhideWhenUsed="1" w:qFormat="1"/>
-    <w:lsdException w:name="heading 7" w:semiHidden="1" w:uiPriority="9" w:unhideWhenUsed="1" w:qFormat="1"/>
-    <w:lsdException w:name="heading 8" w:semiHidden="1" w:uiPriority="9" w:unhideWhenUsed="1" w:qFormat="1"/>
-    <w:lsdException w:name="heading 9" w:semiHidden="1" w:uiPriority="9" w:unhideWhenUsed="1" w:qFormat="1"/>
+    <w:lsdException w:name="heading 2" w:uiPriority="9" w:semiHidden="1" w:unhideWhenUsed="1" w:qFormat="1"/>
+    <w:lsdException w:name="heading 3" w:uiPriority="9" w:semiHidden="1" w:unhideWhenUsed="1" w:qFormat="1"/>
+    <w:lsdException w:name="heading 4" w:uiPriority="9" w:semiHidden="1" w:unhideWhenUsed="1" w:qFormat="1"/>
+    <w:lsdException w:name="heading 5" w:uiPriority="9" w:semiHidden="1" w:unhideWhenUsed="1" w:qFormat="1"/>
+    <w:lsdException w:name="heading 6" w:uiPriority="9" w:semiHidden="1" w:unhideWhenUsed="1" w:qFormat="1"/>
+    <w:lsdException w:name="heading 7" w:uiPriority="9" w:semiHidden="1" w:unhideWhenUsed="1" w:qFormat="1"/>
+    <w:lsdException w:name="heading 8" w:uiPriority="9" w:semiHidden="1" w:unhideWhenUsed="1" w:qFormat="1"/>
+    <w:lsdException w:name="heading 9" w:uiPriority="9" w:semiHidden="1" w:unhideWhenUsed="1" w:qFormat="1"/>
     <w:lsdException w:name="index 1" w:semiHidden="1" w:unhideWhenUsed="1"/>
     <w:lsdException w:name="index 2" w:semiHidden="1" w:unhideWhenUsed="1"/>
     <w:lsdException w:name="index 3" w:semiHidden="1" w:unhideWhenUsed="1"/>
@@ -6536,22 +6488,22 @@
     <w:lsdException w:name="index 7" w:semiHidden="1" w:unhideWhenUsed="1"/>
     <w:lsdException w:name="index 8" w:semiHidden="1" w:unhideWhenUsed="1"/>
     <w:lsdException w:name="index 9" w:semiHidden="1" w:unhideWhenUsed="1"/>
-    <w:lsdException w:name="toc 1" w:semiHidden="1" w:uiPriority="39" w:unhideWhenUsed="1"/>
-    <w:lsdException w:name="toc 2" w:semiHidden="1" w:uiPriority="39" w:unhideWhenUsed="1"/>
-    <w:lsdException w:name="toc 3" w:semiHidden="1" w:uiPriority="39" w:unhideWhenUsed="1"/>
-    <w:lsdException w:name="toc 4" w:semiHidden="1" w:uiPriority="39" w:unhideWhenUsed="1"/>
-    <w:lsdException w:name="toc 5" w:semiHidden="1" w:uiPriority="39" w:unhideWhenUsed="1"/>
-    <w:lsdException w:name="toc 6" w:semiHidden="1" w:uiPriority="39" w:unhideWhenUsed="1"/>
-    <w:lsdException w:name="toc 7" w:semiHidden="1" w:uiPriority="39" w:unhideWhenUsed="1"/>
-    <w:lsdException w:name="toc 8" w:semiHidden="1" w:uiPriority="39" w:unhideWhenUsed="1"/>
-    <w:lsdException w:name="toc 9" w:semiHidden="1" w:uiPriority="39" w:unhideWhenUsed="1"/>
+    <w:lsdException w:name="toc 1" w:uiPriority="39" w:semiHidden="1" w:unhideWhenUsed="1"/>
+    <w:lsdException w:name="toc 2" w:uiPriority="39" w:semiHidden="1" w:unhideWhenUsed="1"/>
+    <w:lsdException w:name="toc 3" w:uiPriority="39" w:semiHidden="1" w:unhideWhenUsed="1"/>
+    <w:lsdException w:name="toc 4" w:uiPriority="39" w:semiHidden="1" w:unhideWhenUsed="1"/>
+    <w:lsdException w:name="toc 5" w:uiPriority="39" w:semiHidden="1" w:unhideWhenUsed="1"/>
+    <w:lsdException w:name="toc 6" w:uiPriority="39" w:semiHidden="1" w:unhideWhenUsed="1"/>
+    <w:lsdException w:name="toc 7" w:uiPriority="39" w:semiHidden="1" w:unhideWhenUsed="1"/>
+    <w:lsdException w:name="toc 8" w:uiPriority="39" w:semiHidden="1" w:unhideWhenUsed="1"/>
+    <w:lsdException w:name="toc 9" w:uiPriority="39" w:semiHidden="1" w:unhideWhenUsed="1"/>
     <w:lsdException w:name="Normal Indent" w:semiHidden="1" w:unhideWhenUsed="1"/>
     <w:lsdException w:name="footnote text" w:semiHidden="1" w:unhideWhenUsed="1"/>
     <w:lsdException w:name="annotation text" w:semiHidden="1" w:unhideWhenUsed="1"/>
     <w:lsdException w:name="header" w:semiHidden="1" w:unhideWhenUsed="1"/>
     <w:lsdException w:name="footer" w:semiHidden="1" w:unhideWhenUsed="1"/>
     <w:lsdException w:name="index heading" w:semiHidden="1" w:unhideWhenUsed="1"/>
-    <w:lsdException w:name="caption" w:semiHidden="1" w:uiPriority="35" w:unhideWhenUsed="1" w:qFormat="1"/>
+    <w:lsdException w:name="caption" w:uiPriority="35" w:semiHidden="1" w:unhideWhenUsed="1" w:qFormat="1"/>
     <w:lsdException w:name="table of figures" w:semiHidden="1" w:unhideWhenUsed="1"/>
     <w:lsdException w:name="envelope address" w:semiHidden="1" w:unhideWhenUsed="1"/>
     <w:lsdException w:name="envelope return" w:semiHidden="1" w:unhideWhenUsed="1"/>
@@ -6582,7 +6534,7 @@
     <w:lsdException w:name="Title" w:uiPriority="10" w:qFormat="1"/>
     <w:lsdException w:name="Closing" w:semiHidden="1" w:unhideWhenUsed="1"/>
     <w:lsdException w:name="Signature" w:semiHidden="1" w:unhideWhenUsed="1"/>
-    <w:lsdException w:name="Default Paragraph Font" w:semiHidden="1" w:uiPriority="1" w:unhideWhenUsed="1"/>
+    <w:lsdException w:name="Default Paragraph Font" w:uiPriority="1" w:semiHidden="1" w:unhideWhenUsed="1"/>
     <w:lsdException w:name="Body Text" w:semiHidden="1" w:unhideWhenUsed="1"/>
     <w:lsdException w:name="Body Text Indent" w:semiHidden="1" w:unhideWhenUsed="1"/>
     <w:lsdException w:name="List Continue" w:semiHidden="1" w:unhideWhenUsed="1"/>
@@ -6782,8 +6734,8 @@
     <w:lsdException w:name="Subtle Reference" w:uiPriority="31" w:qFormat="1"/>
     <w:lsdException w:name="Intense Reference" w:uiPriority="32" w:qFormat="1"/>
     <w:lsdException w:name="Book Title" w:uiPriority="33" w:qFormat="1"/>
-    <w:lsdException w:name="Bibliography" w:semiHidden="1" w:uiPriority="37" w:unhideWhenUsed="1"/>
-    <w:lsdException w:name="TOC Heading" w:semiHidden="1" w:uiPriority="39" w:unhideWhenUsed="1" w:qFormat="1"/>
+    <w:lsdException w:name="Bibliography" w:uiPriority="37" w:semiHidden="1" w:unhideWhenUsed="1"/>
+    <w:lsdException w:name="TOC Heading" w:uiPriority="39" w:semiHidden="1" w:unhideWhenUsed="1" w:qFormat="1"/>
     <w:lsdException w:name="Plain Table 1" w:uiPriority="41"/>
     <w:lsdException w:name="Plain Table 2" w:uiPriority="42"/>
     <w:lsdException w:name="Plain Table 3" w:uiPriority="43"/>
@@ -6894,7 +6846,7 @@
     <w:lsdException w:name="Unresolved Mention" w:semiHidden="1" w:unhideWhenUsed="1"/>
     <w:lsdException w:name="Smart Link" w:semiHidden="1" w:unhideWhenUsed="1"/>
   </w:latentStyles>
-  <w:style w:type="paragraph" w:default="1" w:styleId="Normal">
+  <w:style w:type="paragraph" w:styleId="Normal" w:default="1">
     <w:name w:val="Normal"/>
     <w:qFormat/>
     <w:rPr>
@@ -6903,13 +6855,13 @@
       <w:lang w:val="en-US" w:eastAsia="en-US"/>
     </w:rPr>
   </w:style>
-  <w:style w:type="character" w:default="1" w:styleId="DefaultParagraphFont">
+  <w:style w:type="character" w:styleId="DefaultParagraphFont" w:default="1">
     <w:name w:val="Default Paragraph Font"/>
     <w:uiPriority w:val="1"/>
     <w:semiHidden/>
     <w:unhideWhenUsed/>
   </w:style>
-  <w:style w:type="table" w:default="1" w:styleId="TableNormal">
+  <w:style w:type="table" w:styleId="TableNormal" w:default="1">
     <w:name w:val="Normal Table"/>
     <w:uiPriority w:val="99"/>
     <w:semiHidden/>
@@ -6924,7 +6876,7 @@
       </w:tblCellMar>
     </w:tblPr>
   </w:style>
-  <w:style w:type="numbering" w:default="1" w:styleId="NoList">
+  <w:style w:type="numbering" w:styleId="NoList" w:default="1">
     <w:name w:val="No List"/>
     <w:uiPriority w:val="99"/>
     <w:semiHidden/>
@@ -6936,7 +6888,7 @@
       <w:u w:val="single"/>
     </w:rPr>
   </w:style>
-  <w:style w:type="paragraph" w:customStyle="1" w:styleId="Body">
+  <w:style w:type="paragraph" w:styleId="Body" w:customStyle="1">
     <w:name w:val="Body"/>
     <w:rPr>
       <w:rFonts w:ascii="Helvetica Neue" w:hAnsi="Helvetica Neue" w:cs="Arial Unicode MS"/>
@@ -6946,19 +6898,19 @@
       <w:lang w:val="en-US"/>
     </w:rPr>
   </w:style>
-  <w:style w:type="paragraph" w:customStyle="1" w:styleId="TableStyle1">
+  <w:style w:type="paragraph" w:styleId="TableStyle1" w:customStyle="1">
     <w:name w:val="Table Style 1"/>
     <w:rPr>
-      <w:rFonts w:ascii="Helvetica Neue" w:eastAsia="Helvetica Neue" w:hAnsi="Helvetica Neue" w:cs="Helvetica Neue"/>
+      <w:rFonts w:ascii="Helvetica Neue" w:hAnsi="Helvetica Neue" w:eastAsia="Helvetica Neue" w:cs="Helvetica Neue"/>
       <w:b/>
       <w:bCs/>
       <w:color w:val="000000"/>
     </w:rPr>
   </w:style>
-  <w:style w:type="paragraph" w:customStyle="1" w:styleId="TableStyle2">
+  <w:style w:type="paragraph" w:styleId="TableStyle2" w:customStyle="1">
     <w:name w:val="Table Style 2"/>
     <w:rPr>
-      <w:rFonts w:ascii="Helvetica Neue" w:eastAsia="Helvetica Neue" w:hAnsi="Helvetica Neue" w:cs="Helvetica Neue"/>
+      <w:rFonts w:ascii="Helvetica Neue" w:hAnsi="Helvetica Neue" w:eastAsia="Helvetica Neue" w:cs="Helvetica Neue"/>
       <w:color w:val="000000"/>
     </w:rPr>
   </w:style>

</xml_diff>